<commit_message>
Updated Code with Initial Civil Fee Waiver
</commit_message>
<xml_diff>
--- a/Fall_2017/work/moiucihdaa/p1/Fee-Waiver.docx
+++ b/Fall_2017/work/moiucihdaa/p1/Fee-Waiver.docx
@@ -20,11 +20,6 @@
       <w:pPr>
         <w:jc w:val="center"/>
       </w:pPr>
-    </w:p>
-    <w:p>
-      <w:pPr>
-        <w:jc w:val="center"/>
-      </w:pPr>
       <w:r>
         <w:rPr>
           <w:sz w:val="28"/>
@@ -49,41 +44,41 @@
     <w:p>
       <w:r>
         <w:t xml:space="preserve">In the Matter of the Application of </w:t>
-      </w:r>
-    </w:p>
-    <w:p>
-      <w:pPr>
-        <w:rPr>
-          <w:u w:val="single"/>
-        </w:rPr>
-      </w:pPr>
-      <w:r>
-        <w:rPr>
-          <w:u w:val="single"/>
-        </w:rPr>
-        <w:fldChar w:fldCharType="begin"/>
-      </w:r>
-      <w:r>
-        <w:rPr>
-          <w:u w:val="single"/>
-        </w:rPr>
-        <w:instrText xml:space="preserve"> MERGEFIELD "name" </w:instrText>
-      </w:r>
-      <w:r>
-        <w:rPr>
-          <w:u w:val="single"/>
-        </w:rPr>
-        <w:fldChar w:fldCharType="separate"/>
-      </w:r>
-      <w:r>
-        <w:rPr>
-          <w:noProof/>
-          <w:u w:val="single"/>
-        </w:rPr>
-        <w:t>«name»</w:t>
       </w:r>
       <w:bookmarkStart w:id="0" w:name="_GoBack"/>
       <w:bookmarkEnd w:id="0"/>
+    </w:p>
+    <w:p>
+      <w:pPr>
+        <w:rPr>
+          <w:u w:val="single"/>
+        </w:rPr>
+      </w:pPr>
+      <w:r>
+        <w:rPr>
+          <w:u w:val="single"/>
+        </w:rPr>
+        <w:fldChar w:fldCharType="begin"/>
+      </w:r>
+      <w:r>
+        <w:rPr>
+          <w:u w:val="single"/>
+        </w:rPr>
+        <w:instrText xml:space="preserve"> MERGEFIELD "name" </w:instrText>
+      </w:r>
+      <w:r>
+        <w:rPr>
+          <w:u w:val="single"/>
+        </w:rPr>
+        <w:fldChar w:fldCharType="separate"/>
+      </w:r>
+      <w:r>
+        <w:rPr>
+          <w:noProof/>
+          <w:u w:val="single"/>
+        </w:rPr>
+        <w:t>«name»</w:t>
+      </w:r>
       <w:r>
         <w:rPr>
           <w:u w:val="single"/>
@@ -781,7 +776,7 @@
         <w:rPr>
           <w:u w:val="single"/>
         </w:rPr>
-        <w:instrText xml:space="preserve"> MERGEFIELD "name" </w:instrText>
+        <w:instrText xml:space="preserve"> MERGEFIELD address </w:instrText>
       </w:r>
       <w:r>
         <w:rPr>
@@ -794,7 +789,7 @@
           <w:noProof/>
           <w:u w:val="single"/>
         </w:rPr>
-        <w:t>«name»</w:t>
+        <w:t>«address»</w:t>
       </w:r>
       <w:r>
         <w:rPr>
@@ -1700,4 +1695,16 @@
     </a:ext>
   </a:extLst>
 </a:theme>
+</file>
+
+<file path=customXml/item1.xml><?xml version="1.0" encoding="utf-8"?>
+<b:Sources xmlns:b="http://schemas.openxmlformats.org/officeDocument/2006/bibliography" xmlns="http://schemas.openxmlformats.org/officeDocument/2006/bibliography" SelectedStyle="\APASixthEditionOfficeOnline.xsl" StyleName="APA" Version="6"/>
+</file>
+
+<file path=customXml/itemProps1.xml><?xml version="1.0" encoding="utf-8"?>
+<ds:datastoreItem xmlns:ds="http://schemas.openxmlformats.org/officeDocument/2006/customXml" ds:itemID="{9FBF1D14-ED83-4E60-B9C7-61E10C8EF44F}">
+  <ds:schemaRefs>
+    <ds:schemaRef ds:uri="http://schemas.openxmlformats.org/officeDocument/2006/bibliography"/>
+  </ds:schemaRefs>
+</ds:datastoreItem>
 </file>
</xml_diff>